<commit_message>
Add UML diagrams to protocol
</commit_message>
<xml_diff>
--- a/Protokoll/PPQ1_Routenplaner.docx
+++ b/Protokoll/PPQ1_Routenplaner.docx
@@ -1755,7 +1755,25 @@
           <w:color w:val="333333"/>
           <w:lang w:eastAsia="de-DE" w:bidi="ar-SA"/>
         </w:rPr>
-        <w:t>Wir schreiben das Jahr 2004. Ein großer Internet Suchanbieter plant die Bereitstellung einer Routenplanungssoftware auf Basis von frei verfügbarem Kartenmaterial. Ihr werdet beauftragt, einen Prototypen für das Autobahnnetz Deutschlands zu erstellen.</w:t>
+        <w:t xml:space="preserve">Wir schreiben das Jahr 2004. Ein großer Internet Suchanbieter plant die Bereitstellung einer Routenplanungssoftware auf Basis von frei verfügbarem Kartenmaterial. Ihr werdet beauftragt, </w:t>
+      </w:r>
+      <w:proofErr w:type="gramStart"/>
+      <w:r>
+        <w:rPr>
+          <w:rFonts w:ascii="Helvetica" w:eastAsia="Times New Roman" w:hAnsi="Helvetica" w:cs="Helvetica"/>
+          <w:color w:val="333333"/>
+          <w:lang w:eastAsia="de-DE" w:bidi="ar-SA"/>
+        </w:rPr>
+        <w:t>einen Prototypen</w:t>
+      </w:r>
+      <w:proofErr w:type="gramEnd"/>
+      <w:r>
+        <w:rPr>
+          <w:rFonts w:ascii="Helvetica" w:eastAsia="Times New Roman" w:hAnsi="Helvetica" w:cs="Helvetica"/>
+          <w:color w:val="333333"/>
+          <w:lang w:eastAsia="de-DE" w:bidi="ar-SA"/>
+        </w:rPr>
+        <w:t xml:space="preserve"> für das Autobahnnetz Deutschlands zu erstellen.</w:t>
       </w:r>
     </w:p>
     <w:p>
@@ -2273,6 +2291,128 @@
       <w:r>
         <w:rPr>
           <w:rFonts w:ascii="Calibri" w:hAnsi="Calibri"/>
+          <w:noProof/>
+        </w:rPr>
+        <w:drawing>
+          <wp:anchor distT="0" distB="0" distL="114300" distR="114300" simplePos="0" relativeHeight="251658240" behindDoc="0" locked="0" layoutInCell="1" allowOverlap="1" wp14:anchorId="71B86003" wp14:editId="0C7CF816">
+            <wp:simplePos x="0" y="0"/>
+            <wp:positionH relativeFrom="column">
+              <wp:posOffset>3023235</wp:posOffset>
+            </wp:positionH>
+            <wp:positionV relativeFrom="paragraph">
+              <wp:posOffset>521167</wp:posOffset>
+            </wp:positionV>
+            <wp:extent cx="3536315" cy="2840355"/>
+            <wp:effectExtent l="0" t="0" r="0" b="4445"/>
+            <wp:wrapTopAndBottom/>
+            <wp:docPr id="8" name="Grafik 8" descr="Ein Bild, das Screenshot, Telefon enthält.&#10;&#10;Automatisch generierte Beschreibung"/>
+            <wp:cNvGraphicFramePr>
+              <a:graphicFrameLocks xmlns:a="http://schemas.openxmlformats.org/drawingml/2006/main" noChangeAspect="1"/>
+            </wp:cNvGraphicFramePr>
+            <a:graphic xmlns:a="http://schemas.openxmlformats.org/drawingml/2006/main">
+              <a:graphicData uri="http://schemas.openxmlformats.org/drawingml/2006/picture">
+                <pic:pic xmlns:pic="http://schemas.openxmlformats.org/drawingml/2006/picture">
+                  <pic:nvPicPr>
+                    <pic:cNvPr id="8" name="Package pathfinding.png"/>
+                    <pic:cNvPicPr/>
+                  </pic:nvPicPr>
+                  <pic:blipFill>
+                    <a:blip r:embed="rId8">
+                      <a:extLst>
+                        <a:ext uri="{28A0092B-C50C-407E-A947-70E740481C1C}">
+                          <a14:useLocalDpi xmlns:a14="http://schemas.microsoft.com/office/drawing/2010/main" val="0"/>
+                        </a:ext>
+                      </a:extLst>
+                    </a:blip>
+                    <a:stretch>
+                      <a:fillRect/>
+                    </a:stretch>
+                  </pic:blipFill>
+                  <pic:spPr>
+                    <a:xfrm>
+                      <a:off x="0" y="0"/>
+                      <a:ext cx="3536315" cy="2840355"/>
+                    </a:xfrm>
+                    <a:prstGeom prst="rect">
+                      <a:avLst/>
+                    </a:prstGeom>
+                  </pic:spPr>
+                </pic:pic>
+              </a:graphicData>
+            </a:graphic>
+            <wp14:sizeRelH relativeFrom="page">
+              <wp14:pctWidth>0</wp14:pctWidth>
+            </wp14:sizeRelH>
+            <wp14:sizeRelV relativeFrom="page">
+              <wp14:pctHeight>0</wp14:pctHeight>
+            </wp14:sizeRelV>
+          </wp:anchor>
+        </w:drawing>
+      </w:r>
+      <w:r>
+        <w:rPr>
+          <w:rFonts w:ascii="Calibri" w:hAnsi="Calibri"/>
+          <w:noProof/>
+        </w:rPr>
+        <w:drawing>
+          <wp:anchor distT="0" distB="0" distL="114300" distR="114300" simplePos="0" relativeHeight="251659264" behindDoc="0" locked="0" layoutInCell="1" allowOverlap="1" wp14:anchorId="5A303A7C" wp14:editId="59819884">
+            <wp:simplePos x="0" y="0"/>
+            <wp:positionH relativeFrom="column">
+              <wp:posOffset>-4445</wp:posOffset>
+            </wp:positionH>
+            <wp:positionV relativeFrom="paragraph">
+              <wp:posOffset>520700</wp:posOffset>
+            </wp:positionV>
+            <wp:extent cx="2931795" cy="2846705"/>
+            <wp:effectExtent l="0" t="0" r="1905" b="0"/>
+            <wp:wrapTopAndBottom/>
+            <wp:docPr id="7" name="Grafik 7" descr="Ein Bild, das schwarz, Screenshot, Straße, sitzend enthält.&#10;&#10;Automatisch generierte Beschreibung"/>
+            <wp:cNvGraphicFramePr>
+              <a:graphicFrameLocks xmlns:a="http://schemas.openxmlformats.org/drawingml/2006/main" noChangeAspect="1"/>
+            </wp:cNvGraphicFramePr>
+            <a:graphic xmlns:a="http://schemas.openxmlformats.org/drawingml/2006/main">
+              <a:graphicData uri="http://schemas.openxmlformats.org/drawingml/2006/picture">
+                <pic:pic xmlns:pic="http://schemas.openxmlformats.org/drawingml/2006/picture">
+                  <pic:nvPicPr>
+                    <pic:cNvPr id="7" name="Package main.png"/>
+                    <pic:cNvPicPr/>
+                  </pic:nvPicPr>
+                  <pic:blipFill>
+                    <a:blip r:embed="rId9" cstate="print">
+                      <a:extLst>
+                        <a:ext uri="{28A0092B-C50C-407E-A947-70E740481C1C}">
+                          <a14:useLocalDpi xmlns:a14="http://schemas.microsoft.com/office/drawing/2010/main" val="0"/>
+                        </a:ext>
+                      </a:extLst>
+                    </a:blip>
+                    <a:stretch>
+                      <a:fillRect/>
+                    </a:stretch>
+                  </pic:blipFill>
+                  <pic:spPr>
+                    <a:xfrm>
+                      <a:off x="0" y="0"/>
+                      <a:ext cx="2931795" cy="2846705"/>
+                    </a:xfrm>
+                    <a:prstGeom prst="rect">
+                      <a:avLst/>
+                    </a:prstGeom>
+                  </pic:spPr>
+                </pic:pic>
+              </a:graphicData>
+            </a:graphic>
+            <wp14:sizeRelH relativeFrom="page">
+              <wp14:pctWidth>0</wp14:pctWidth>
+            </wp14:sizeRelH>
+            <wp14:sizeRelV relativeFrom="page">
+              <wp14:pctHeight>0</wp14:pctHeight>
+            </wp14:sizeRelV>
+          </wp:anchor>
+        </w:drawing>
+      </w:r>
+      <w:r>
+        <w:rPr>
+          <w:rFonts w:ascii="Calibri" w:hAnsi="Calibri"/>
         </w:rPr>
         <w:t xml:space="preserve">Die mitgelieferten Dateien (data.xml und map.png) haben wir in einem </w:t>
       </w:r>
@@ -2290,6 +2430,20 @@
         </w:rPr>
         <w:t xml:space="preserve"> Ordner außerhalb des Source Codes gespeichert.</w:t>
       </w:r>
+    </w:p>
+    <w:p>
+      <w:pPr>
+        <w:rPr>
+          <w:rFonts w:ascii="Calibri" w:hAnsi="Calibri"/>
+        </w:rPr>
+      </w:pPr>
+    </w:p>
+    <w:p>
+      <w:pPr>
+        <w:rPr>
+          <w:rFonts w:ascii="Calibri" w:hAnsi="Calibri"/>
+        </w:rPr>
+      </w:pPr>
     </w:p>
     <w:p>
       <w:pPr>
@@ -2399,6 +2553,7 @@
         <w:pStyle w:val="berschrift3"/>
       </w:pPr>
       <w:r>
+        <w:lastRenderedPageBreak/>
         <w:br/>
         <w:t>Jan</w:t>
       </w:r>
@@ -2554,7 +2709,6 @@
       <w:bookmarkStart w:id="16" w:name="_Toc38119350"/>
       <w:bookmarkStart w:id="17" w:name="_Toc42522214"/>
       <w:r>
-        <w:lastRenderedPageBreak/>
         <w:t>Test</w:t>
       </w:r>
       <w:bookmarkEnd w:id="16"/>
@@ -2648,7 +2802,7 @@
                     </pic:cNvPicPr>
                   </pic:nvPicPr>
                   <pic:blipFill>
-                    <a:blip r:embed="rId8">
+                    <a:blip r:embed="rId10">
                       <a:extLst>
                         <a:ext uri="{28A0092B-C50C-407E-A947-70E740481C1C}">
                           <a14:useLocalDpi xmlns:a14="http://schemas.microsoft.com/office/drawing/2010/main" val="0"/>
@@ -2715,253 +2869,12 @@
         <w:rPr>
           <w:rFonts w:ascii="Calibri" w:hAnsi="Calibri"/>
         </w:rPr>
+        <w:lastRenderedPageBreak/>
         <w:drawing>
           <wp:inline distT="0" distB="0" distL="0" distR="0" wp14:anchorId="221E57F3" wp14:editId="0120C246">
             <wp:extent cx="2605178" cy="3090100"/>
             <wp:effectExtent l="0" t="0" r="0" b="0"/>
             <wp:docPr id="3" name="Grafik 3" descr="Ein Bild, das Text, Karte enthält.&#10;&#10;Automatisch generierte Beschreibung"/>
-            <wp:cNvGraphicFramePr>
-              <a:graphicFrameLocks xmlns:a="http://schemas.openxmlformats.org/drawingml/2006/main" noChangeAspect="1"/>
-            </wp:cNvGraphicFramePr>
-            <a:graphic xmlns:a="http://schemas.openxmlformats.org/drawingml/2006/main">
-              <a:graphicData uri="http://schemas.openxmlformats.org/drawingml/2006/picture">
-                <pic:pic xmlns:pic="http://schemas.openxmlformats.org/drawingml/2006/picture">
-                  <pic:nvPicPr>
-                    <pic:cNvPr id="1" name=""/>
-                    <pic:cNvPicPr/>
-                  </pic:nvPicPr>
-                  <pic:blipFill>
-                    <a:blip r:embed="rId9"/>
-                    <a:stretch>
-                      <a:fillRect/>
-                    </a:stretch>
-                  </pic:blipFill>
-                  <pic:spPr>
-                    <a:xfrm>
-                      <a:off x="0" y="0"/>
-                      <a:ext cx="2654627" cy="3148753"/>
-                    </a:xfrm>
-                    <a:prstGeom prst="rect">
-                      <a:avLst/>
-                    </a:prstGeom>
-                  </pic:spPr>
-                </pic:pic>
-              </a:graphicData>
-            </a:graphic>
-          </wp:inline>
-        </w:drawing>
-      </w:r>
-    </w:p>
-    <w:p>
-      <w:pPr>
-        <w:pStyle w:val="berschrift1"/>
-      </w:pPr>
-      <w:bookmarkStart w:id="18" w:name="_Toc38119351"/>
-      <w:bookmarkStart w:id="19" w:name="_Toc42522215"/>
-      <w:r>
-        <w:t>Projektergebnisse</w:t>
-      </w:r>
-      <w:bookmarkEnd w:id="18"/>
-      <w:bookmarkEnd w:id="19"/>
-    </w:p>
-    <w:p>
-      <w:pPr>
-        <w:pStyle w:val="berschrift2"/>
-      </w:pPr>
-      <w:bookmarkStart w:id="20" w:name="_Toc38119352"/>
-      <w:bookmarkStart w:id="21" w:name="_Toc42522216"/>
-      <w:r>
-        <w:t>Ergebnisse</w:t>
-      </w:r>
-      <w:bookmarkEnd w:id="20"/>
-      <w:bookmarkEnd w:id="21"/>
-    </w:p>
-    <w:p>
-      <w:pPr>
-        <w:rPr>
-          <w:rFonts w:ascii="Calibri" w:hAnsi="Calibri"/>
-        </w:rPr>
-      </w:pPr>
-      <w:r>
-        <w:rPr>
-          <w:rFonts w:ascii="Calibri" w:hAnsi="Calibri"/>
-        </w:rPr>
-        <w:t xml:space="preserve">Das Programm ist ein voller Erfolg geworden. Es erfüllt alle geforderten Punkte und die </w:t>
-      </w:r>
-      <w:proofErr w:type="spellStart"/>
-      <w:r>
-        <w:rPr>
-          <w:rFonts w:ascii="Calibri" w:hAnsi="Calibri"/>
-        </w:rPr>
-        <w:t>Browniepoints</w:t>
-      </w:r>
-      <w:proofErr w:type="spellEnd"/>
-      <w:r>
-        <w:rPr>
-          <w:rFonts w:ascii="Calibri" w:hAnsi="Calibri"/>
-        </w:rPr>
-        <w:t>.</w:t>
-      </w:r>
-      <w:r>
-        <w:rPr>
-          <w:rFonts w:ascii="Calibri" w:hAnsi="Calibri"/>
-        </w:rPr>
-        <w:t xml:space="preserve"> </w:t>
-      </w:r>
-      <w:r>
-        <w:rPr>
-          <w:rFonts w:ascii="Calibri" w:hAnsi="Calibri"/>
-        </w:rPr>
-        <w:t xml:space="preserve">Unserer Meinung nach, </w:t>
-      </w:r>
-      <w:r>
-        <w:rPr>
-          <w:rFonts w:ascii="Calibri" w:hAnsi="Calibri"/>
-        </w:rPr>
-        <w:t>ist es genau das Programm was gefordert wurde und deshalb sind wir sehr zufrieden mit dem Ergebnis.</w:t>
-      </w:r>
-    </w:p>
-    <w:p>
-      <w:pPr>
-        <w:rPr>
-          <w:rFonts w:ascii="Calibri" w:hAnsi="Calibri"/>
-        </w:rPr>
-      </w:pPr>
-      <w:r>
-        <w:rPr>
-          <w:rFonts w:ascii="Calibri" w:hAnsi="Calibri"/>
-        </w:rPr>
-        <w:lastRenderedPageBreak/>
-        <w:drawing>
-          <wp:inline distT="0" distB="0" distL="0" distR="0" wp14:anchorId="4599176F" wp14:editId="18BE513B">
-            <wp:extent cx="6120130" cy="4423410"/>
-            <wp:effectExtent l="0" t="0" r="1270" b="0"/>
-            <wp:docPr id="6" name="Grafik 6" descr="Ein Bild, das Text, Karte enthält.&#10;&#10;Automatisch generierte Beschreibung"/>
-            <wp:cNvGraphicFramePr>
-              <a:graphicFrameLocks xmlns:a="http://schemas.openxmlformats.org/drawingml/2006/main" noChangeAspect="1"/>
-            </wp:cNvGraphicFramePr>
-            <a:graphic xmlns:a="http://schemas.openxmlformats.org/drawingml/2006/main">
-              <a:graphicData uri="http://schemas.openxmlformats.org/drawingml/2006/picture">
-                <pic:pic xmlns:pic="http://schemas.openxmlformats.org/drawingml/2006/picture">
-                  <pic:nvPicPr>
-                    <pic:cNvPr id="1" name=""/>
-                    <pic:cNvPicPr/>
-                  </pic:nvPicPr>
-                  <pic:blipFill>
-                    <a:blip r:embed="rId10"/>
-                    <a:stretch>
-                      <a:fillRect/>
-                    </a:stretch>
-                  </pic:blipFill>
-                  <pic:spPr>
-                    <a:xfrm>
-                      <a:off x="0" y="0"/>
-                      <a:ext cx="6120130" cy="4423410"/>
-                    </a:xfrm>
-                    <a:prstGeom prst="rect">
-                      <a:avLst/>
-                    </a:prstGeom>
-                  </pic:spPr>
-                </pic:pic>
-              </a:graphicData>
-            </a:graphic>
-          </wp:inline>
-        </w:drawing>
-      </w:r>
-    </w:p>
-    <w:p>
-      <w:pPr>
-        <w:rPr>
-          <w:rFonts w:ascii="Calibri" w:hAnsi="Calibri"/>
-        </w:rPr>
-      </w:pPr>
-    </w:p>
-    <w:p>
-      <w:pPr>
-        <w:pStyle w:val="berschrift2"/>
-      </w:pPr>
-      <w:bookmarkStart w:id="22" w:name="_Toc38119353"/>
-      <w:bookmarkStart w:id="23" w:name="_Toc42522217"/>
-      <w:r>
-        <w:t>Mängel</w:t>
-      </w:r>
-      <w:bookmarkEnd w:id="22"/>
-      <w:bookmarkEnd w:id="23"/>
-    </w:p>
-    <w:p>
-      <w:pPr>
-        <w:rPr>
-          <w:rFonts w:ascii="Calibri" w:hAnsi="Calibri"/>
-        </w:rPr>
-      </w:pPr>
-      <w:r>
-        <w:rPr>
-          <w:rFonts w:ascii="Calibri" w:hAnsi="Calibri"/>
-        </w:rPr>
-        <w:t xml:space="preserve">Wie bei den Programmtests schon erwähnt, gibt es einige Punkte die in dem Datensatz nicht richtig vermerkt sind. Dadurch kommt es bei bestimmten Routen zu eigenartigen Routen. Dieses Problem lässt sich nur </w:t>
-      </w:r>
-      <w:r>
-        <w:rPr>
-          <w:rFonts w:ascii="Calibri" w:hAnsi="Calibri"/>
-        </w:rPr>
-        <w:t xml:space="preserve">durch </w:t>
-      </w:r>
-      <w:proofErr w:type="spellStart"/>
-      <w:r>
-        <w:rPr>
-          <w:rFonts w:ascii="Calibri" w:hAnsi="Calibri"/>
-        </w:rPr>
-        <w:t>Korrigierung</w:t>
-      </w:r>
-      <w:proofErr w:type="spellEnd"/>
-      <w:r>
-        <w:rPr>
-          <w:rFonts w:ascii="Calibri" w:hAnsi="Calibri"/>
-        </w:rPr>
-        <w:t xml:space="preserve"> </w:t>
-      </w:r>
-      <w:r>
-        <w:rPr>
-          <w:rFonts w:ascii="Calibri" w:hAnsi="Calibri"/>
-        </w:rPr>
-        <w:t>des Datensat</w:t>
-      </w:r>
-      <w:r>
-        <w:rPr>
-          <w:rFonts w:ascii="Calibri" w:hAnsi="Calibri"/>
-        </w:rPr>
-        <w:t>z</w:t>
-      </w:r>
-      <w:r>
-        <w:rPr>
-          <w:rFonts w:ascii="Calibri" w:hAnsi="Calibri"/>
-        </w:rPr>
-        <w:t>es</w:t>
-      </w:r>
-      <w:r>
-        <w:rPr>
-          <w:rFonts w:ascii="Calibri" w:hAnsi="Calibri"/>
-        </w:rPr>
-        <w:t xml:space="preserve"> lösen.</w:t>
-      </w:r>
-    </w:p>
-    <w:p>
-      <w:pPr>
-        <w:rPr>
-          <w:rFonts w:ascii="Calibri" w:hAnsi="Calibri"/>
-          <w:noProof/>
-        </w:rPr>
-      </w:pPr>
-      <w:r>
-        <w:rPr>
-          <w:rFonts w:ascii="Calibri" w:hAnsi="Calibri"/>
-          <w:noProof/>
-        </w:rPr>
-        <w:drawing>
-          <wp:inline distT="0" distB="0" distL="0" distR="0" wp14:anchorId="68A554B6" wp14:editId="29AFC54D">
-            <wp:extent cx="2565400" cy="1930400"/>
-            <wp:effectExtent l="0" t="0" r="0" b="0"/>
-            <wp:docPr id="5" name="Grafik 5" descr="Ein Bild, das Text, Karte enthält.&#10;&#10;Automatisch generierte Beschreibung"/>
             <wp:cNvGraphicFramePr>
               <a:graphicFrameLocks xmlns:a="http://schemas.openxmlformats.org/drawingml/2006/main" noChangeAspect="1"/>
             </wp:cNvGraphicFramePr>
@@ -2981,6 +2894,262 @@
                   <pic:spPr>
                     <a:xfrm>
                       <a:off x="0" y="0"/>
+                      <a:ext cx="2654627" cy="3148753"/>
+                    </a:xfrm>
+                    <a:prstGeom prst="rect">
+                      <a:avLst/>
+                    </a:prstGeom>
+                  </pic:spPr>
+                </pic:pic>
+              </a:graphicData>
+            </a:graphic>
+          </wp:inline>
+        </w:drawing>
+      </w:r>
+    </w:p>
+    <w:p>
+      <w:pPr>
+        <w:pStyle w:val="berschrift1"/>
+      </w:pPr>
+      <w:bookmarkStart w:id="18" w:name="_Toc38119351"/>
+      <w:bookmarkStart w:id="19" w:name="_Toc42522215"/>
+      <w:r>
+        <w:t>Projektergebnisse</w:t>
+      </w:r>
+      <w:bookmarkEnd w:id="18"/>
+      <w:bookmarkEnd w:id="19"/>
+    </w:p>
+    <w:p>
+      <w:pPr>
+        <w:pStyle w:val="berschrift2"/>
+      </w:pPr>
+      <w:bookmarkStart w:id="20" w:name="_Toc38119352"/>
+      <w:bookmarkStart w:id="21" w:name="_Toc42522216"/>
+      <w:r>
+        <w:t>Ergebnisse</w:t>
+      </w:r>
+      <w:bookmarkEnd w:id="20"/>
+      <w:bookmarkEnd w:id="21"/>
+    </w:p>
+    <w:p>
+      <w:pPr>
+        <w:rPr>
+          <w:rFonts w:ascii="Calibri" w:hAnsi="Calibri"/>
+        </w:rPr>
+      </w:pPr>
+      <w:r>
+        <w:rPr>
+          <w:rFonts w:ascii="Calibri" w:hAnsi="Calibri"/>
+        </w:rPr>
+        <w:t xml:space="preserve">Das Programm ist ein voller Erfolg geworden. Es erfüllt alle geforderten Punkte und die </w:t>
+      </w:r>
+      <w:proofErr w:type="spellStart"/>
+      <w:r>
+        <w:rPr>
+          <w:rFonts w:ascii="Calibri" w:hAnsi="Calibri"/>
+        </w:rPr>
+        <w:t>Browniepoints</w:t>
+      </w:r>
+      <w:proofErr w:type="spellEnd"/>
+      <w:r>
+        <w:rPr>
+          <w:rFonts w:ascii="Calibri" w:hAnsi="Calibri"/>
+        </w:rPr>
+        <w:t>.</w:t>
+      </w:r>
+      <w:r>
+        <w:rPr>
+          <w:rFonts w:ascii="Calibri" w:hAnsi="Calibri"/>
+        </w:rPr>
+        <w:t xml:space="preserve"> </w:t>
+      </w:r>
+      <w:r>
+        <w:rPr>
+          <w:rFonts w:ascii="Calibri" w:hAnsi="Calibri"/>
+        </w:rPr>
+        <w:t xml:space="preserve">Unserer Meinung nach, </w:t>
+      </w:r>
+      <w:r>
+        <w:rPr>
+          <w:rFonts w:ascii="Calibri" w:hAnsi="Calibri"/>
+        </w:rPr>
+        <w:t>ist es genau das Programm was gefordert wurde und deshalb sind wir sehr zufrieden mit dem Ergebnis.</w:t>
+      </w:r>
+    </w:p>
+    <w:p>
+      <w:pPr>
+        <w:rPr>
+          <w:rFonts w:ascii="Calibri" w:hAnsi="Calibri"/>
+        </w:rPr>
+      </w:pPr>
+      <w:r>
+        <w:rPr>
+          <w:rFonts w:ascii="Calibri" w:hAnsi="Calibri"/>
+        </w:rPr>
+        <w:lastRenderedPageBreak/>
+        <w:drawing>
+          <wp:inline distT="0" distB="0" distL="0" distR="0" wp14:anchorId="4599176F" wp14:editId="18BE513B">
+            <wp:extent cx="6120130" cy="4423410"/>
+            <wp:effectExtent l="0" t="0" r="1270" b="0"/>
+            <wp:docPr id="6" name="Grafik 6" descr="Ein Bild, das Text, Karte enthält.&#10;&#10;Automatisch generierte Beschreibung"/>
+            <wp:cNvGraphicFramePr>
+              <a:graphicFrameLocks xmlns:a="http://schemas.openxmlformats.org/drawingml/2006/main" noChangeAspect="1"/>
+            </wp:cNvGraphicFramePr>
+            <a:graphic xmlns:a="http://schemas.openxmlformats.org/drawingml/2006/main">
+              <a:graphicData uri="http://schemas.openxmlformats.org/drawingml/2006/picture">
+                <pic:pic xmlns:pic="http://schemas.openxmlformats.org/drawingml/2006/picture">
+                  <pic:nvPicPr>
+                    <pic:cNvPr id="1" name=""/>
+                    <pic:cNvPicPr/>
+                  </pic:nvPicPr>
+                  <pic:blipFill>
+                    <a:blip r:embed="rId12"/>
+                    <a:stretch>
+                      <a:fillRect/>
+                    </a:stretch>
+                  </pic:blipFill>
+                  <pic:spPr>
+                    <a:xfrm>
+                      <a:off x="0" y="0"/>
+                      <a:ext cx="6120130" cy="4423410"/>
+                    </a:xfrm>
+                    <a:prstGeom prst="rect">
+                      <a:avLst/>
+                    </a:prstGeom>
+                  </pic:spPr>
+                </pic:pic>
+              </a:graphicData>
+            </a:graphic>
+          </wp:inline>
+        </w:drawing>
+      </w:r>
+    </w:p>
+    <w:p>
+      <w:pPr>
+        <w:rPr>
+          <w:rFonts w:ascii="Calibri" w:hAnsi="Calibri"/>
+        </w:rPr>
+      </w:pPr>
+    </w:p>
+    <w:p>
+      <w:pPr>
+        <w:pStyle w:val="berschrift2"/>
+      </w:pPr>
+      <w:bookmarkStart w:id="22" w:name="_Toc38119353"/>
+      <w:bookmarkStart w:id="23" w:name="_Toc42522217"/>
+      <w:r>
+        <w:t>Mängel</w:t>
+      </w:r>
+      <w:bookmarkEnd w:id="22"/>
+      <w:bookmarkEnd w:id="23"/>
+    </w:p>
+    <w:p>
+      <w:pPr>
+        <w:rPr>
+          <w:rFonts w:ascii="Calibri" w:hAnsi="Calibri"/>
+        </w:rPr>
+      </w:pPr>
+      <w:r>
+        <w:rPr>
+          <w:rFonts w:ascii="Calibri" w:hAnsi="Calibri"/>
+        </w:rPr>
+        <w:t xml:space="preserve">Wie bei den Programmtests schon erwähnt, gibt es einige </w:t>
+      </w:r>
+      <w:proofErr w:type="gramStart"/>
+      <w:r>
+        <w:rPr>
+          <w:rFonts w:ascii="Calibri" w:hAnsi="Calibri"/>
+        </w:rPr>
+        <w:t>Punkte</w:t>
+      </w:r>
+      <w:proofErr w:type="gramEnd"/>
+      <w:r>
+        <w:rPr>
+          <w:rFonts w:ascii="Calibri" w:hAnsi="Calibri"/>
+        </w:rPr>
+        <w:t xml:space="preserve"> die in dem Datensatz nicht richtig vermerkt sind. Dadurch kommt es bei bestimmten Routen zu eigenartigen Routen. Dieses Problem lässt sich nur </w:t>
+      </w:r>
+      <w:r>
+        <w:rPr>
+          <w:rFonts w:ascii="Calibri" w:hAnsi="Calibri"/>
+        </w:rPr>
+        <w:t xml:space="preserve">durch </w:t>
+      </w:r>
+      <w:proofErr w:type="spellStart"/>
+      <w:r>
+        <w:rPr>
+          <w:rFonts w:ascii="Calibri" w:hAnsi="Calibri"/>
+        </w:rPr>
+        <w:t>Korrigierung</w:t>
+      </w:r>
+      <w:proofErr w:type="spellEnd"/>
+      <w:r>
+        <w:rPr>
+          <w:rFonts w:ascii="Calibri" w:hAnsi="Calibri"/>
+        </w:rPr>
+        <w:t xml:space="preserve"> </w:t>
+      </w:r>
+      <w:r>
+        <w:rPr>
+          <w:rFonts w:ascii="Calibri" w:hAnsi="Calibri"/>
+        </w:rPr>
+        <w:t>des Datensat</w:t>
+      </w:r>
+      <w:r>
+        <w:rPr>
+          <w:rFonts w:ascii="Calibri" w:hAnsi="Calibri"/>
+        </w:rPr>
+        <w:t>z</w:t>
+      </w:r>
+      <w:r>
+        <w:rPr>
+          <w:rFonts w:ascii="Calibri" w:hAnsi="Calibri"/>
+        </w:rPr>
+        <w:t>es</w:t>
+      </w:r>
+      <w:r>
+        <w:rPr>
+          <w:rFonts w:ascii="Calibri" w:hAnsi="Calibri"/>
+        </w:rPr>
+        <w:t xml:space="preserve"> lösen.</w:t>
+      </w:r>
+    </w:p>
+    <w:p>
+      <w:pPr>
+        <w:rPr>
+          <w:rFonts w:ascii="Calibri" w:hAnsi="Calibri"/>
+          <w:noProof/>
+        </w:rPr>
+      </w:pPr>
+      <w:r>
+        <w:rPr>
+          <w:rFonts w:ascii="Calibri" w:hAnsi="Calibri"/>
+          <w:noProof/>
+        </w:rPr>
+        <w:drawing>
+          <wp:inline distT="0" distB="0" distL="0" distR="0" wp14:anchorId="68A554B6" wp14:editId="29AFC54D">
+            <wp:extent cx="2565400" cy="1930400"/>
+            <wp:effectExtent l="0" t="0" r="0" b="0"/>
+            <wp:docPr id="5" name="Grafik 5" descr="Ein Bild, das Text, Karte enthält.&#10;&#10;Automatisch generierte Beschreibung"/>
+            <wp:cNvGraphicFramePr>
+              <a:graphicFrameLocks xmlns:a="http://schemas.openxmlformats.org/drawingml/2006/main" noChangeAspect="1"/>
+            </wp:cNvGraphicFramePr>
+            <a:graphic xmlns:a="http://schemas.openxmlformats.org/drawingml/2006/main">
+              <a:graphicData uri="http://schemas.openxmlformats.org/drawingml/2006/picture">
+                <pic:pic xmlns:pic="http://schemas.openxmlformats.org/drawingml/2006/picture">
+                  <pic:nvPicPr>
+                    <pic:cNvPr id="1" name=""/>
+                    <pic:cNvPicPr/>
+                  </pic:nvPicPr>
+                  <pic:blipFill>
+                    <a:blip r:embed="rId13"/>
+                    <a:stretch>
+                      <a:fillRect/>
+                    </a:stretch>
+                  </pic:blipFill>
+                  <pic:spPr>
+                    <a:xfrm>
+                      <a:off x="0" y="0"/>
                       <a:ext cx="2565400" cy="1930400"/>
                     </a:xfrm>
                     <a:prstGeom prst="rect">
@@ -3045,7 +3214,7 @@
     </w:p>
     <w:p/>
     <w:sectPr>
-      <w:headerReference w:type="default" r:id="rId12"/>
+      <w:headerReference w:type="default" r:id="rId14"/>
       <w:pgSz w:w="11906" w:h="16838"/>
       <w:pgMar w:top="1134" w:right="1134" w:bottom="1134" w:left="1134" w:header="720" w:footer="720" w:gutter="0"/>
       <w:cols w:space="720"/>
@@ -5416,7 +5585,7 @@
 </file>
 
 <file path=customXml/itemProps1.xml><?xml version="1.0" encoding="utf-8"?>
-<ds:datastoreItem xmlns:ds="http://schemas.openxmlformats.org/officeDocument/2006/customXml" ds:itemID="{C66FD080-1840-BA4A-92CE-0D7845272A9D}">
+<ds:datastoreItem xmlns:ds="http://schemas.openxmlformats.org/officeDocument/2006/customXml" ds:itemID="{F7A9453A-C114-F241-886B-04C4D01D1ECC}">
   <ds:schemaRefs>
     <ds:schemaRef ds:uri="http://schemas.openxmlformats.org/officeDocument/2006/bibliography"/>
   </ds:schemaRefs>

</xml_diff>